<commit_message>
Modificato elenco requisiti RASD
</commit_message>
<xml_diff>
--- a/RASD.docx
+++ b/RASD.docx
@@ -109,9 +109,9 @@
                                   <w:tblLook w:val="04A0" w:firstRow="1" w:lastRow="0" w:firstColumn="1" w:lastColumn="0" w:noHBand="0" w:noVBand="1"/>
                                 </w:tblPr>
                                 <w:tblGrid>
-                                  <w:gridCol w:w="3201"/>
-                                  <w:gridCol w:w="3200"/>
-                                  <w:gridCol w:w="3201"/>
+                                  <w:gridCol w:w="1965"/>
+                                  <w:gridCol w:w="1615"/>
+                                  <w:gridCol w:w="1880"/>
                                 </w:tblGrid>
                                 <w:tr>
                                   <w:tc>
@@ -532,9 +532,9 @@
                             <w:tblLook w:val="04A0" w:firstRow="1" w:lastRow="0" w:firstColumn="1" w:lastColumn="0" w:noHBand="0" w:noVBand="1"/>
                           </w:tblPr>
                           <w:tblGrid>
-                            <w:gridCol w:w="3201"/>
-                            <w:gridCol w:w="3200"/>
-                            <w:gridCol w:w="3201"/>
+                            <w:gridCol w:w="1965"/>
+                            <w:gridCol w:w="1615"/>
+                            <w:gridCol w:w="1880"/>
                           </w:tblGrid>
                           <w:tr>
                             <w:tc>
@@ -1060,13 +1060,13 @@
                   </wp:anchor>
                 </w:drawing>
               </mc:Choice>
-              <mc:Fallback xmlns:a="http://schemas.openxmlformats.org/drawingml/2006/main">
+              <mc:Fallback>
                 <w:pict>
-                  <v:shapetype id="_x0000_t202" coordsize="21600,21600" o:spt="202" path="m,l,21600r21600,l21600,xe" w14:anchorId="1C039380">
+                  <v:shapetype w14:anchorId="1C039380" id="_x0000_t202" coordsize="21600,21600" o:spt="202" path="m,l,21600r21600,l21600,xe">
                     <v:stroke joinstyle="miter"/>
                     <v:path gradientshapeok="t" o:connecttype="rect"/>
                   </v:shapetype>
-                  <v:shape id="Casella di testo 131" style="position:absolute;margin-left:21.3pt;margin-top:151pt;width:379.9pt;height:232.5pt;z-index:251659264;visibility:visible;mso-wrap-style:square;mso-width-percent:790;mso-height-percent:0;mso-wrap-distance-left:14.4pt;mso-wrap-distance-top:0;mso-wrap-distance-right:14.4pt;mso-wrap-distance-bottom:0;mso-position-horizontal:absolute;mso-position-horizontal-relative:margin;mso-position-vertical:absolute;mso-position-vertical-relative:page;mso-width-percent:790;mso-height-percent:0;mso-width-relative:margin;mso-height-relative:page;v-text-anchor:top" o:spid="_x0000_s1027" filled="f" stroked="f" strokeweight=".5pt" type="#_x0000_t202" o:gfxdata="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">
+                  <v:shape id="Casella di testo 131" o:spid="_x0000_s1027" type="#_x0000_t202" style="position:absolute;margin-left:21.3pt;margin-top:151pt;width:379.9pt;height:232.5pt;z-index:251659264;visibility:visible;mso-wrap-style:square;mso-width-percent:790;mso-height-percent:0;mso-wrap-distance-left:14.4pt;mso-wrap-distance-top:0;mso-wrap-distance-right:14.4pt;mso-wrap-distance-bottom:0;mso-position-horizontal:absolute;mso-position-horizontal-relative:margin;mso-position-vertical:absolute;mso-position-vertical-relative:page;mso-width-percent:790;mso-height-percent:0;mso-width-relative:margin;mso-height-relative:page;v-text-anchor:top" o:gfxdata="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" filled="f" stroked="f" strokeweight=".5pt">
                     <v:textbox inset="0,0,0,0">
                       <w:txbxContent>
                         <w:p>
@@ -1284,9 +1284,9 @@
                   </wp:anchor>
                 </w:drawing>
               </mc:Choice>
-              <mc:Fallback xmlns:a="http://schemas.openxmlformats.org/drawingml/2006/main">
+              <mc:Fallback>
                 <w:pict>
-                  <v:rect id="Rettangolo 132" style="position:absolute;margin-left:-4.4pt;margin-top:0;width:46.8pt;height:77.75pt;z-index:251652096;visibility:visible;mso-wrap-style:square;mso-width-percent:76;mso-height-percent:98;mso-top-percent:23;mso-wrap-distance-left:9pt;mso-wrap-distance-top:0;mso-wrap-distance-right:9pt;mso-wrap-distance-bottom:0;mso-position-horizontal:right;mso-position-horizontal-relative:margin;mso-position-vertical-relative:page;mso-width-percent:76;mso-height-percent:98;mso-top-percent:23;mso-width-relative:page;mso-height-relative:page;v-text-anchor:bottom" o:spid="_x0000_s1028" fillcolor="#4472c4 [3204]" stroked="f" strokeweight="1pt" w14:anchorId="04314614" o:gfxdata="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">
+                  <v:rect w14:anchorId="04314614" id="Rettangolo 132" o:spid="_x0000_s1028" style="position:absolute;margin-left:-4.4pt;margin-top:0;width:46.8pt;height:77.75pt;z-index:251652096;visibility:visible;mso-wrap-style:square;mso-width-percent:76;mso-height-percent:98;mso-top-percent:23;mso-wrap-distance-left:9pt;mso-wrap-distance-top:0;mso-wrap-distance-right:9pt;mso-wrap-distance-bottom:0;mso-position-horizontal:right;mso-position-horizontal-relative:margin;mso-position-vertical-relative:page;mso-width-percent:76;mso-height-percent:98;mso-top-percent:23;mso-width-relative:page;mso-height-relative:page;v-text-anchor:bottom" o:gfxdata="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" fillcolor="#4472c4 [3204]" stroked="f" strokeweight="1pt">
                     <o:lock v:ext="edit" aspectratio="t"/>
                     <v:textbox inset="3.6pt,,3.6pt">
                       <w:txbxContent>
@@ -3745,15 +3745,7 @@
         </w:numPr>
       </w:pPr>
       <w:r>
-        <w:t xml:space="preserve">Aggiungere e rimuovere elettori dalla </w:t>
-      </w:r>
-      <w:proofErr w:type="spellStart"/>
-      <w:r>
-        <w:t>blacklist</w:t>
-      </w:r>
-      <w:proofErr w:type="spellEnd"/>
-      <w:r>
-        <w:t>.</w:t>
+        <w:t>Gestire gli utenti del sistema.</w:t>
       </w:r>
     </w:p>
     <w:p>
@@ -3790,7 +3782,16 @@
         <w:jc w:val="both"/>
       </w:pPr>
       <w:r>
-        <w:t>Il sistema permette di visualizzare informazioni relative a quell’elettore, quali nome, cognome, numero di CI e stato (abilitato a votare, non abilitato a votare)</w:t>
+        <w:t>Il sistema permette di visualizzare informazioni relative a quell’elettore, quali nome, cognome, numero di CI</w:t>
+      </w:r>
+      <w:r>
+        <w:t>,</w:t>
+      </w:r>
+      <w:r>
+        <w:t xml:space="preserve"> stato (abilitato a votare, non abilitato a votare)</w:t>
+      </w:r>
+      <w:r>
+        <w:t xml:space="preserve"> e tessera elettorale</w:t>
       </w:r>
       <w:r>
         <w:t>.</w:t>
@@ -3829,6 +3830,7 @@
         </w:rPr>
       </w:pPr>
       <w:r>
+        <w:lastRenderedPageBreak/>
         <w:t>Lo scopo di questo requisito è impedire ad un elettore</w:t>
       </w:r>
       <w:r>
@@ -3856,7 +3858,6 @@
         </w:numPr>
       </w:pPr>
       <w:r>
-        <w:lastRenderedPageBreak/>
         <w:t>Visualizzare una lista delle votazioni con stato (es: data inizio, data fine</w:t>
       </w:r>
       <w:r>
@@ -4343,6 +4344,7 @@
       </w:pPr>
       <w:bookmarkStart w:id="8" w:name="_Toc85640239"/>
       <w:r>
+        <w:lastRenderedPageBreak/>
         <w:t>User story</w:t>
       </w:r>
       <w:bookmarkEnd w:id="8"/>
@@ -4371,7 +4373,6 @@
         </w:numPr>
       </w:pPr>
       <w:r>
-        <w:lastRenderedPageBreak/>
         <w:t>Come amministratore, voglio visualizzare i risultati di una votazione elettronica per poterli comunicare all’organo previsto dalla legge.</w:t>
       </w:r>
     </w:p>
@@ -4699,14 +4700,14 @@
         <w:t>porta a una pagina dove è possibile modificare alcuni parametri delle votazioni. Una volta confermata la modifica si verrà reindirizzati alla pagina di creazione e modifica delle votazioni. Sempre in quest’ultima pagina è possibile trovare in basso un box per la creazione di una nuova votazione. Anche in questo caso all’interazione con il box corrisponderà il</w:t>
       </w:r>
       <w:r>
-        <w:t xml:space="preserve"> reindirizzamento ad un ulteriore pagina dove sarà possibile scegliere (tramite degli appositi menù a tendina) le modalità di voto, la modalità di proclamazione di un vincitore, il territorio coinvolto dalla votazione e gli altri parametri necessari per definirla. Anche in questo caso alla conferma della creazione si viene </w:t>
-      </w:r>
-      <w:r>
-        <w:t xml:space="preserve">riportati alla </w:t>
+        <w:t xml:space="preserve"> reindirizzamento ad un ulteriore </w:t>
       </w:r>
       <w:r>
         <w:lastRenderedPageBreak/>
-        <w:t xml:space="preserve">pagina per creare e modificare le elezioni. Nella pagina di gestione della </w:t>
+        <w:t xml:space="preserve">pagina dove sarà possibile scegliere (tramite degli appositi menù a tendina) le modalità di voto, la modalità di proclamazione di un vincitore, il territorio coinvolto dalla votazione e gli altri parametri necessari per definirla. Anche in questo caso alla conferma della creazione si viene </w:t>
+      </w:r>
+      <w:r>
+        <w:t xml:space="preserve">riportati alla pagina per creare e modificare le elezioni. Nella pagina di gestione della </w:t>
       </w:r>
       <w:proofErr w:type="spellStart"/>
       <w:r>
@@ -5260,6 +5261,7 @@
         </w:numPr>
       </w:pPr>
       <w:r>
+        <w:lastRenderedPageBreak/>
         <w:t>Box per confermare la modifica</w:t>
       </w:r>
     </w:p>
@@ -5285,7 +5287,6 @@
         <w:jc w:val="both"/>
       </w:pPr>
       <w:r>
-        <w:lastRenderedPageBreak/>
         <w:t>Campi di testo indicati al punto precedente più menù a tendina per la selezione della modalità di voto e della modalità di proclamazione del vincitore</w:t>
       </w:r>
     </w:p>
@@ -7045,29 +7046,29 @@
   <w:abstractNum w:abstractNumId="11" w15:restartNumberingAfterBreak="0">
     <w:nsid w:val="30EB5253"/>
     <w:multiLevelType w:val="hybridMultilevel"/>
-    <w:tmpl w:val="DDF0FFF8"/>
-    <w:lvl w:ilvl="0" w:tplc="04100001">
-      <w:start w:val="1"/>
-      <w:numFmt w:val="bullet"/>
-      <w:lvlText w:val=""/>
+    <w:tmpl w:val="F5E6F874"/>
+    <w:lvl w:ilvl="0" w:tplc="0410000F">
+      <w:start w:val="1"/>
+      <w:numFmt w:val="decimal"/>
+      <w:lvlText w:val="%1."/>
       <w:lvlJc w:val="left"/>
       <w:pPr>
         <w:ind w:left="720" w:hanging="360"/>
       </w:pPr>
       <w:rPr>
-        <w:rFonts w:ascii="Symbol" w:hAnsi="Symbol" w:hint="default"/>
-      </w:rPr>
-    </w:lvl>
-    <w:lvl w:ilvl="1" w:tplc="04100003">
-      <w:start w:val="1"/>
-      <w:numFmt w:val="bullet"/>
-      <w:lvlText w:val="o"/>
+        <w:rFonts w:hint="default"/>
+      </w:rPr>
+    </w:lvl>
+    <w:lvl w:ilvl="1" w:tplc="0410000F">
+      <w:start w:val="1"/>
+      <w:numFmt w:val="decimal"/>
+      <w:lvlText w:val="%2."/>
       <w:lvlJc w:val="left"/>
       <w:pPr>
         <w:ind w:left="1440" w:hanging="360"/>
       </w:pPr>
       <w:rPr>
-        <w:rFonts w:ascii="Courier New" w:hAnsi="Courier New" w:cs="Courier New" w:hint="default"/>
+        <w:rFonts w:hint="default"/>
       </w:rPr>
     </w:lvl>
     <w:lvl w:ilvl="2" w:tplc="287A3504">

</xml_diff>